<commit_message>
Homework 9 and exam 2
</commit_message>
<xml_diff>
--- a/module9_regulation_circulatory_system/My work/Backup Greatti Yves, Homework 9.docx
+++ b/module9_regulation_circulatory_system/My work/Backup Greatti Yves, Homework 9.docx
@@ -418,7 +418,19 @@
         <w:rPr>
           <w:rFonts w:ascii="Helvetica" w:hAnsi="Helvetica"/>
         </w:rPr>
-        <w:t xml:space="preserve"> (by decreasing drive to the cardiac vagal center)</w:t>
+        <w:t xml:space="preserve"> (by decreasing </w:t>
+      </w:r>
+      <w:r>
+        <w:rPr>
+          <w:rFonts w:ascii="Helvetica" w:hAnsi="Helvetica"/>
+        </w:rPr>
+        <w:t xml:space="preserve">the </w:t>
+      </w:r>
+      <w:r>
+        <w:rPr>
+          <w:rFonts w:ascii="Helvetica" w:hAnsi="Helvetica"/>
+        </w:rPr>
+        <w:t>drive to the cardiac vagal center)</w:t>
       </w:r>
       <w:r>
         <w:rPr>
@@ -450,7 +462,19 @@
         <w:rPr>
           <w:rFonts w:ascii="Helvetica" w:hAnsi="Helvetica"/>
         </w:rPr>
-        <w:t xml:space="preserve"> This rise in arterial blood pressure initiate the baroreceptor reflex which increases the drive to the cardiac vagal center decreasing the heart rate during expiration.</w:t>
+        <w:t xml:space="preserve"> This rise in arterial blood pressure initiate</w:t>
+      </w:r>
+      <w:r>
+        <w:rPr>
+          <w:rFonts w:ascii="Helvetica" w:hAnsi="Helvetica"/>
+        </w:rPr>
+        <w:t>s</w:t>
+      </w:r>
+      <w:r>
+        <w:rPr>
+          <w:rFonts w:ascii="Helvetica" w:hAnsi="Helvetica"/>
+        </w:rPr>
+        <w:t xml:space="preserve"> the baroreceptor reflex which increases the drive to the cardiac vagal center decreasing the heart rate during expiration.</w:t>
       </w:r>
     </w:p>
     <w:p>
@@ -572,27 +596,257 @@
         <w:rPr>
           <w:rFonts w:ascii="Helvetica" w:hAnsi="Helvetica"/>
         </w:rPr>
-        <w:t xml:space="preserve">Atrial stretch receptors are low pressure receptor found in the walls of the atria. They are also called volume receptors. </w:t>
-      </w:r>
-      <w:r>
-        <w:rPr>
-          <w:rFonts w:ascii="Helvetica" w:hAnsi="Helvetica"/>
-        </w:rPr>
-        <w:t xml:space="preserve">These receptors respond to changes in the wall tension, which is proportional to the filling state of the </w:t>
+        <w:t xml:space="preserve">Atrial stretch receptors are low pressure receptor found in the walls of the atria. They are also called volume receptors. These receptors respond to changes in the wall tension, which is proportional to the filling state of the </w:t>
+      </w:r>
+      <w:r>
+        <w:rPr>
+          <w:rFonts w:ascii="Helvetica" w:hAnsi="Helvetica"/>
+        </w:rPr>
+        <w:t>low-pressure</w:t>
+      </w:r>
+      <w:r>
+        <w:rPr>
+          <w:rFonts w:ascii="Helvetica" w:hAnsi="Helvetica"/>
+        </w:rPr>
+        <w:t xml:space="preserve"> side of circulation. Thus, low pressure baroreceptors are involved with the regulation of blood volume. The blood volume determines the mean pressure throughout the system, in particular in the venous side where most of the blood is held. </w:t>
+      </w:r>
+      <w:r>
+        <w:rPr>
+          <w:rFonts w:ascii="Helvetica" w:hAnsi="Helvetica"/>
+        </w:rPr>
+        <w:t xml:space="preserve">Increased blood volume results in increased venous return to the heart, </w:t>
+      </w:r>
+      <w:r>
+        <w:rPr>
+          <w:rFonts w:ascii="Helvetica" w:hAnsi="Helvetica"/>
+        </w:rPr>
+        <w:t>this results in an increase in the pressure of the right atrium</w:t>
+      </w:r>
+      <w:r>
+        <w:rPr>
+          <w:rFonts w:ascii="Helvetica" w:hAnsi="Helvetica"/>
+        </w:rPr>
+        <w:t xml:space="preserve">. </w:t>
+      </w:r>
+      <w:r>
+        <w:rPr>
+          <w:rFonts w:ascii="Helvetica" w:hAnsi="Helvetica"/>
+        </w:rPr>
+        <w:t xml:space="preserve">When these receptors are </w:t>
+      </w:r>
+      <w:r>
+        <w:rPr>
+          <w:rFonts w:ascii="Helvetica" w:hAnsi="Helvetica"/>
+        </w:rPr>
+        <w:t xml:space="preserve">stretched, they signal </w:t>
+      </w:r>
+      <w:r>
+        <w:rPr>
+          <w:rFonts w:ascii="Helvetica" w:hAnsi="Helvetica"/>
+        </w:rPr>
+        <w:t xml:space="preserve">the medullary control centers </w:t>
+      </w:r>
+      <w:r>
+        <w:rPr>
+          <w:rFonts w:ascii="Helvetica" w:hAnsi="Helvetica"/>
+        </w:rPr>
+        <w:t xml:space="preserve">to decrease parasympathetic tone via the </w:t>
+      </w:r>
+      <w:proofErr w:type="spellStart"/>
+      <w:r>
+        <w:rPr>
+          <w:rFonts w:ascii="Helvetica" w:hAnsi="Helvetica"/>
+        </w:rPr>
+        <w:t>vagus</w:t>
+      </w:r>
+      <w:proofErr w:type="spellEnd"/>
+      <w:r>
+        <w:rPr>
+          <w:rFonts w:ascii="Helvetica" w:hAnsi="Helvetica"/>
+        </w:rPr>
+        <w:t xml:space="preserve"> nerve to the heart, leading to increased heart </w:t>
       </w:r>
       <w:proofErr w:type="gramStart"/>
       <w:r>
         <w:rPr>
           <w:rFonts w:ascii="Helvetica" w:hAnsi="Helvetica"/>
         </w:rPr>
-        <w:t>low pressure</w:t>
+        <w:t>rate</w:t>
+      </w:r>
+      <w:r>
+        <w:rPr>
+          <w:rFonts w:ascii="Helvetica" w:hAnsi="Helvetica"/>
+        </w:rPr>
+        <w:t xml:space="preserve"> </w:t>
+      </w:r>
+      <w:r>
+        <w:rPr>
+          <w:rFonts w:ascii="Helvetica" w:hAnsi="Helvetica"/>
+        </w:rPr>
+        <w:t>.</w:t>
       </w:r>
       <w:proofErr w:type="gramEnd"/>
       <w:r>
         <w:rPr>
           <w:rFonts w:ascii="Helvetica" w:hAnsi="Helvetica"/>
         </w:rPr>
-        <w:t xml:space="preserve"> side of circulation</w:t>
+        <w:t xml:space="preserve"> </w:t>
+      </w:r>
+      <w:r>
+        <w:rPr>
+          <w:rFonts w:ascii="Helvetica" w:hAnsi="Helvetica"/>
+        </w:rPr>
+        <w:t xml:space="preserve">Sympathetic activity of the sinus node is also increase. These changes in sympathetic activity heart </w:t>
+      </w:r>
+      <w:proofErr w:type="spellStart"/>
+      <w:r>
+        <w:rPr>
+          <w:rFonts w:ascii="Helvetica" w:hAnsi="Helvetica"/>
+        </w:rPr>
+        <w:t xml:space="preserve">rate. </w:t>
+      </w:r>
+      <w:r>
+        <w:rPr>
+          <w:rFonts w:ascii="Helvetica" w:hAnsi="Helvetica"/>
+        </w:rPr>
+        <w:t>Stimula</w:t>
+      </w:r>
+      <w:proofErr w:type="spellEnd"/>
+      <w:r>
+        <w:rPr>
+          <w:rFonts w:ascii="Helvetica" w:hAnsi="Helvetica"/>
+        </w:rPr>
+        <w:t>tion of the atrial receptors increases also urine volume, serving to lower blood pressure</w:t>
+      </w:r>
+      <w:r>
+        <w:rPr>
+          <w:rFonts w:ascii="Helvetica" w:hAnsi="Helvetica"/>
+        </w:rPr>
+        <w:t>.</w:t>
+      </w:r>
+    </w:p>
+    <w:p>
+      <w:pPr>
+        <w:rPr>
+          <w:rFonts w:ascii="Helvetica" w:hAnsi="Helvetica"/>
+        </w:rPr>
+      </w:pPr>
+    </w:p>
+    <w:p>
+      <w:pPr>
+        <w:rPr>
+          <w:rFonts w:ascii="Helvetica" w:hAnsi="Helvetica"/>
+        </w:rPr>
+      </w:pPr>
+      <w:r>
+        <w:rPr>
+          <w:rFonts w:ascii="Helvetica" w:hAnsi="Helvetica"/>
+        </w:rPr>
+        <w:t xml:space="preserve">The original stimulus is an increase of venous return, </w:t>
+      </w:r>
+      <w:r>
+        <w:rPr>
+          <w:rFonts w:ascii="Helvetica" w:hAnsi="Helvetica"/>
+        </w:rPr>
+        <w:t xml:space="preserve">as venous return increases, </w:t>
+      </w:r>
+      <w:r>
+        <w:rPr>
+          <w:rFonts w:ascii="Helvetica" w:hAnsi="Helvetica"/>
+        </w:rPr>
+        <w:t xml:space="preserve">pressure in the superior and inferior vena </w:t>
+      </w:r>
+      <w:proofErr w:type="spellStart"/>
+      <w:r>
+        <w:rPr>
+          <w:rFonts w:ascii="Helvetica" w:hAnsi="Helvetica"/>
+        </w:rPr>
+        <w:t>cava</w:t>
+      </w:r>
+      <w:r>
+        <w:rPr>
+          <w:rFonts w:ascii="Helvetica" w:hAnsi="Helvetica"/>
+        </w:rPr>
+        <w:t>e</w:t>
+      </w:r>
+      <w:proofErr w:type="spellEnd"/>
+      <w:r>
+        <w:rPr>
+          <w:rFonts w:ascii="Helvetica" w:hAnsi="Helvetica"/>
+        </w:rPr>
+        <w:t xml:space="preserve"> </w:t>
+      </w:r>
+      <w:r>
+        <w:rPr>
+          <w:rFonts w:ascii="Helvetica" w:hAnsi="Helvetica"/>
+        </w:rPr>
+        <w:t xml:space="preserve">increases </w:t>
+      </w:r>
+      <w:r>
+        <w:rPr>
+          <w:rFonts w:ascii="Helvetica" w:hAnsi="Helvetica"/>
+        </w:rPr>
+        <w:t>which results in an increase of pressure of the right atrium</w:t>
+      </w:r>
+      <w:r>
+        <w:rPr>
+          <w:rFonts w:ascii="Helvetica" w:hAnsi="Helvetica"/>
+        </w:rPr>
+        <w:t xml:space="preserve"> which stimulates the atrial stretch receptors (see above).</w:t>
+      </w:r>
+    </w:p>
+    <w:p>
+      <w:pPr>
+        <w:rPr>
+          <w:rFonts w:ascii="Helvetica" w:hAnsi="Helvetica"/>
+        </w:rPr>
+      </w:pPr>
+      <w:r>
+        <w:rPr>
+          <w:rFonts w:ascii="Helvetica" w:hAnsi="Helvetica"/>
+        </w:rPr>
+        <w:lastRenderedPageBreak/>
+        <w:t xml:space="preserve">Increasing the heart rate, serves to decrease the pressure in the superior and inferior vena </w:t>
+      </w:r>
+      <w:proofErr w:type="spellStart"/>
+      <w:r>
+        <w:rPr>
+          <w:rFonts w:ascii="Helvetica" w:hAnsi="Helvetica"/>
+        </w:rPr>
+        <w:t>cavae</w:t>
+      </w:r>
+      <w:proofErr w:type="spellEnd"/>
+      <w:r>
+        <w:rPr>
+          <w:rFonts w:ascii="Helvetica" w:hAnsi="Helvetica"/>
+        </w:rPr>
+        <w:t xml:space="preserve"> by drawing more blood out of the atrium. T</w:t>
+      </w:r>
+      <w:r>
+        <w:rPr>
+          <w:rFonts w:ascii="Helvetica" w:hAnsi="Helvetica"/>
+        </w:rPr>
+        <w:t xml:space="preserve">his results in a decrease in atrial pressure, which serves to bring in more blood from the vena </w:t>
+      </w:r>
+      <w:proofErr w:type="spellStart"/>
+      <w:r>
+        <w:rPr>
+          <w:rFonts w:ascii="Helvetica" w:hAnsi="Helvetica"/>
+        </w:rPr>
+        <w:t>cavae</w:t>
+      </w:r>
+      <w:proofErr w:type="spellEnd"/>
+      <w:r>
+        <w:rPr>
+          <w:rFonts w:ascii="Helvetica" w:hAnsi="Helvetica"/>
+        </w:rPr>
+        <w:t>, resulting in a decrease in the venous pressure of the great veins. This continues until right atrial blood pressure returns to normal levels, upon which the heart rate decreases to its original level</w:t>
+      </w:r>
+      <w:r>
+        <w:rPr>
+          <w:rFonts w:ascii="Helvetica" w:hAnsi="Helvetica"/>
+        </w:rPr>
+        <w:t xml:space="preserve"> (source: Wikipedia)</w:t>
       </w:r>
       <w:r>
         <w:rPr>
@@ -600,360 +854,13 @@
         </w:rPr>
         <w:t xml:space="preserve">. </w:t>
       </w:r>
-      <w:r>
-        <w:rPr>
-          <w:rFonts w:ascii="Helvetica" w:hAnsi="Helvetica"/>
-        </w:rPr>
-        <w:t xml:space="preserve">Thus, low pressure baroreceptors are involved with the regulation of blood volume. The blood volume determines the mean pressure throughout the system, in particular in the venous side where most of the blood is held. </w:t>
-      </w:r>
-      <w:r>
-        <w:rPr>
-          <w:rFonts w:ascii="Helvetica" w:hAnsi="Helvetica"/>
-        </w:rPr>
-        <w:t xml:space="preserve">Increased blood volume results in increased venous return to the heart, </w:t>
-      </w:r>
-      <w:r>
-        <w:rPr>
-          <w:rFonts w:ascii="Helvetica" w:hAnsi="Helvetica"/>
-        </w:rPr>
-        <w:t>this results in an increase in the pressure of the right atrium</w:t>
-      </w:r>
-      <w:r>
-        <w:rPr>
-          <w:rFonts w:ascii="Helvetica" w:hAnsi="Helvetica"/>
-        </w:rPr>
-        <w:t xml:space="preserve">. </w:t>
-      </w:r>
-      <w:r>
-        <w:rPr>
-          <w:rFonts w:ascii="Helvetica" w:hAnsi="Helvetica"/>
-        </w:rPr>
-        <w:t xml:space="preserve">When these receptors are </w:t>
-      </w:r>
-      <w:r>
-        <w:rPr>
-          <w:rFonts w:ascii="Helvetica" w:hAnsi="Helvetica"/>
-        </w:rPr>
-        <w:t xml:space="preserve">stretched, they signal </w:t>
-      </w:r>
-      <w:r>
-        <w:rPr>
-          <w:rFonts w:ascii="Helvetica" w:hAnsi="Helvetica"/>
-        </w:rPr>
-        <w:t xml:space="preserve">the medullary control centers to increase the heart rate by an increase of sympathetic activity and usually a </w:t>
-      </w:r>
-    </w:p>
-    <w:p>
-      <w:pPr>
-        <w:rPr>
-          <w:rFonts w:ascii="Helvetica" w:hAnsi="Helvetica"/>
-        </w:rPr>
-      </w:pPr>
-      <w:r>
-        <w:rPr>
-          <w:rFonts w:ascii="Helvetica" w:hAnsi="Helvetica"/>
-        </w:rPr>
-        <w:t xml:space="preserve">decrease parasympathetic tone via the </w:t>
-      </w:r>
-      <w:proofErr w:type="spellStart"/>
-      <w:r>
-        <w:rPr>
-          <w:rFonts w:ascii="Helvetica" w:hAnsi="Helvetica"/>
-        </w:rPr>
-        <w:t>vagus</w:t>
-      </w:r>
-      <w:proofErr w:type="spellEnd"/>
-      <w:r>
-        <w:rPr>
-          <w:rFonts w:ascii="Helvetica" w:hAnsi="Helvetica"/>
-        </w:rPr>
-        <w:t xml:space="preserve"> nerve to the heart.</w:t>
-      </w:r>
-    </w:p>
-    <w:p>
-      <w:pPr>
-        <w:rPr>
-          <w:rFonts w:ascii="Helvetica" w:hAnsi="Helvetica"/>
-        </w:rPr>
-      </w:pPr>
-      <w:r>
-        <w:rPr>
-          <w:rFonts w:ascii="Helvetica" w:hAnsi="Helvetica"/>
-        </w:rPr>
-        <w:t>Stimulation of the atrial receptors increases also urine volume, serving to lower blood pressure.</w:t>
-      </w:r>
-      <w:r>
-        <w:rPr>
-          <w:rFonts w:ascii="Helvetica" w:hAnsi="Helvetica"/>
-        </w:rPr>
-        <w:t xml:space="preserve"> </w:t>
-      </w:r>
-      <w:r>
-        <w:rPr>
-          <w:rFonts w:ascii="Helvetica" w:hAnsi="Helvetica"/>
-        </w:rPr>
-        <w:t>In addition, stretching of atrial receptors increases secretion of</w:t>
-      </w:r>
-      <w:r>
-        <w:rPr>
-          <w:rFonts w:ascii="Helvetica" w:hAnsi="Helvetica"/>
-        </w:rPr>
-        <w:t xml:space="preserve"> atrial natriuretic peptide (</w:t>
-      </w:r>
-      <w:r>
-        <w:rPr>
-          <w:rFonts w:ascii="Helvetica" w:hAnsi="Helvetica"/>
-        </w:rPr>
-        <w:t>ANP), which promotes increased water and sodium excretion through the</w:t>
-      </w:r>
-      <w:r>
-        <w:rPr>
-          <w:rFonts w:ascii="Helvetica" w:hAnsi="Helvetica"/>
-        </w:rPr>
-        <w:t xml:space="preserve"> urine.</w:t>
-      </w:r>
-    </w:p>
-    <w:p>
-      <w:pPr>
-        <w:rPr>
-          <w:rFonts w:ascii="Helvetica" w:hAnsi="Helvetica"/>
-        </w:rPr>
-      </w:pPr>
-    </w:p>
-    <w:p>
-      <w:pPr>
-        <w:rPr>
-          <w:rFonts w:ascii="Helvetica" w:hAnsi="Helvetica"/>
-        </w:rPr>
-      </w:pPr>
-      <w:r>
-        <w:rPr>
-          <w:rFonts w:ascii="Helvetica" w:hAnsi="Helvetica"/>
-        </w:rPr>
-        <w:lastRenderedPageBreak/>
-        <w:t xml:space="preserve">The original stimulus is an increase of venous return, pressure in the superior and inferior vena </w:t>
-      </w:r>
-      <w:proofErr w:type="spellStart"/>
-      <w:r>
-        <w:rPr>
-          <w:rFonts w:ascii="Helvetica" w:hAnsi="Helvetica"/>
-        </w:rPr>
-        <w:t>cava</w:t>
-      </w:r>
-      <w:r>
-        <w:rPr>
-          <w:rFonts w:ascii="Helvetica" w:hAnsi="Helvetica"/>
-        </w:rPr>
-        <w:t>e</w:t>
-      </w:r>
-      <w:proofErr w:type="spellEnd"/>
-      <w:r>
-        <w:rPr>
-          <w:rFonts w:ascii="Helvetica" w:hAnsi="Helvetica"/>
-        </w:rPr>
-        <w:t xml:space="preserve"> which results in an increase of pressure of the right atrium.</w:t>
-      </w:r>
-    </w:p>
-    <w:p>
-      <w:pPr>
-        <w:rPr>
-          <w:rFonts w:ascii="Helvetica" w:hAnsi="Helvetica"/>
-        </w:rPr>
-      </w:pPr>
-      <w:r>
-        <w:rPr>
-          <w:rFonts w:ascii="Helvetica" w:hAnsi="Helvetica"/>
-        </w:rPr>
-        <w:t xml:space="preserve">Increasing the heart rate, serves to decrease the pressure in </w:t>
-      </w:r>
-      <w:r>
-        <w:rPr>
-          <w:rFonts w:ascii="Helvetica" w:hAnsi="Helvetica"/>
-        </w:rPr>
-        <w:t xml:space="preserve">pressure in the superior and inferior vena </w:t>
-      </w:r>
-      <w:proofErr w:type="spellStart"/>
-      <w:proofErr w:type="gramStart"/>
-      <w:r>
-        <w:rPr>
-          <w:rFonts w:ascii="Helvetica" w:hAnsi="Helvetica"/>
-        </w:rPr>
-        <w:t>cavae</w:t>
-      </w:r>
-      <w:proofErr w:type="spellEnd"/>
-      <w:r>
-        <w:rPr>
-          <w:rFonts w:ascii="Helvetica" w:hAnsi="Helvetica"/>
-        </w:rPr>
-        <w:t xml:space="preserve">  by</w:t>
-      </w:r>
-      <w:proofErr w:type="gramEnd"/>
-      <w:r>
-        <w:rPr>
-          <w:rFonts w:ascii="Helvetica" w:hAnsi="Helvetica"/>
-        </w:rPr>
-        <w:t xml:space="preserve"> drawing more blood out of the atrium. T</w:t>
-      </w:r>
-      <w:r>
-        <w:rPr>
-          <w:rFonts w:ascii="Helvetica" w:hAnsi="Helvetica"/>
-        </w:rPr>
-        <w:t xml:space="preserve">his results in a decrease in atrial pressure, which serves to bring in more blood from the vena </w:t>
-      </w:r>
-      <w:proofErr w:type="spellStart"/>
-      <w:r>
-        <w:rPr>
-          <w:rFonts w:ascii="Helvetica" w:hAnsi="Helvetica"/>
-        </w:rPr>
-        <w:t>cavae</w:t>
-      </w:r>
-      <w:proofErr w:type="spellEnd"/>
-      <w:r>
-        <w:rPr>
-          <w:rFonts w:ascii="Helvetica" w:hAnsi="Helvetica"/>
-        </w:rPr>
-        <w:t>, resulting in a decrease in the venous pressure of the great veins. This continues until right atrial blood pressure returns to normal levels, upon which the heart rate decreases to its original level</w:t>
-      </w:r>
-      <w:r>
-        <w:rPr>
-          <w:rFonts w:ascii="Helvetica" w:hAnsi="Helvetica"/>
-        </w:rPr>
-        <w:t xml:space="preserve"> (source: Wikipedia)</w:t>
-      </w:r>
-      <w:r>
-        <w:rPr>
-          <w:rFonts w:ascii="Helvetica" w:hAnsi="Helvetica"/>
-        </w:rPr>
-        <w:t xml:space="preserve">. </w:t>
-      </w:r>
-    </w:p>
-    <w:p>
-      <w:pPr>
-        <w:rPr>
-          <w:rFonts w:ascii="Helvetica" w:hAnsi="Helvetica"/>
-        </w:rPr>
-      </w:pPr>
-    </w:p>
-    <w:p>
-      <w:pPr>
-        <w:rPr>
-          <w:rFonts w:ascii="Helvetica" w:hAnsi="Helvetica"/>
-        </w:rPr>
-      </w:pPr>
-    </w:p>
-    <w:p>
-      <w:r>
-        <w:t xml:space="preserve">These receptors in turn signal the medullary control centers to increase the heart rate (Tachycardia). Unusually, this tachycardia is mediated by increased sympathetic activity to the sinoatrial node (SAN) with no fall in parasympathetic activity. </w:t>
-      </w:r>
-    </w:p>
-    <w:p>
-      <w:pPr>
-        <w:rPr>
-          <w:rFonts w:ascii="Helvetica" w:hAnsi="Helvetica"/>
-        </w:rPr>
-      </w:pPr>
-    </w:p>
-    <w:p>
-      <w:pPr>
-        <w:rPr>
-          <w:rFonts w:ascii="Helvetica" w:hAnsi="Helvetica"/>
-        </w:rPr>
-      </w:pPr>
-      <w:r>
-        <w:rPr>
-          <w:rFonts w:ascii="Helvetica" w:hAnsi="Helvetica"/>
-        </w:rPr>
-        <w:t>When these receptors are stimulated by distension</w:t>
-      </w:r>
-      <w:r>
-        <w:rPr>
-          <w:rFonts w:ascii="Helvetica" w:hAnsi="Helvetica"/>
-        </w:rPr>
-        <w:t>,</w:t>
-      </w:r>
-      <w:r>
-        <w:rPr>
-          <w:rFonts w:ascii="Helvetica" w:hAnsi="Helvetica"/>
-        </w:rPr>
-        <w:t xml:space="preserve"> </w:t>
-      </w:r>
-      <w:r>
-        <w:rPr>
-          <w:rFonts w:ascii="Helvetica" w:hAnsi="Helvetica"/>
-        </w:rPr>
-        <w:t>they</w:t>
-      </w:r>
-      <w:r>
-        <w:rPr>
-          <w:rFonts w:ascii="Helvetica" w:hAnsi="Helvetica"/>
-        </w:rPr>
-        <w:t xml:space="preserve"> fire at an increased rate when the pressure in the atria increases. These receptors in turn signal the medullary control centers to decrease parasympathetic tone via the </w:t>
-      </w:r>
-      <w:proofErr w:type="spellStart"/>
-      <w:r>
-        <w:rPr>
-          <w:rFonts w:ascii="Helvetica" w:hAnsi="Helvetica"/>
-        </w:rPr>
-        <w:t>vagus</w:t>
-      </w:r>
-      <w:proofErr w:type="spellEnd"/>
-      <w:r>
-        <w:rPr>
-          <w:rFonts w:ascii="Helvetica" w:hAnsi="Helvetica"/>
-        </w:rPr>
-        <w:t xml:space="preserve"> nerve to the heart, leading to increased heart rate.</w:t>
-      </w:r>
-      <w:r>
-        <w:rPr>
-          <w:rFonts w:ascii="Helvetica" w:hAnsi="Helvetica"/>
-        </w:rPr>
-        <w:t xml:space="preserve"> </w:t>
-      </w:r>
-    </w:p>
-    <w:p>
-      <w:pPr>
-        <w:rPr>
-          <w:rFonts w:ascii="Helvetica" w:hAnsi="Helvetica"/>
-        </w:rPr>
-      </w:pPr>
-    </w:p>
-    <w:p>
-      <w:pPr>
-        <w:rPr>
-          <w:rFonts w:ascii="Helvetica" w:hAnsi="Helvetica"/>
-        </w:rPr>
-      </w:pPr>
-    </w:p>
-    <w:p>
-      <w:pPr>
-        <w:rPr>
-          <w:rFonts w:ascii="Helvetica" w:hAnsi="Helvetica"/>
-        </w:rPr>
-      </w:pPr>
-      <w:r>
-        <w:rPr>
-          <w:rFonts w:ascii="Helvetica" w:hAnsi="Helvetica"/>
-        </w:rPr>
-        <w:t>When venous return increases, the pressure in the superior and inferior vena cava increase, this results in an increase in the pressure of the right atrium</w:t>
-      </w:r>
-      <w:r>
-        <w:rPr>
-          <w:rFonts w:ascii="Helvetica" w:hAnsi="Helvetica"/>
-        </w:rPr>
-        <w:t xml:space="preserve"> s</w:t>
-      </w:r>
-      <w:r>
-        <w:rPr>
-          <w:rFonts w:ascii="Helvetica" w:hAnsi="Helvetica"/>
-        </w:rPr>
-        <w:t>timulating the atrial stretch receptors</w:t>
-      </w:r>
-      <w:r>
-        <w:rPr>
-          <w:rFonts w:ascii="Helvetica" w:hAnsi="Helvetica"/>
-        </w:rPr>
-        <w:t xml:space="preserve">. </w:t>
-      </w:r>
+    </w:p>
+    <w:p>
+      <w:pPr>
+        <w:rPr>
+          <w:rFonts w:ascii="Helvetica" w:hAnsi="Helvetica"/>
+        </w:rPr>
+      </w:pPr>
     </w:p>
     <w:p>
       <w:pPr>

</xml_diff>